<commit_message>
CtZ release + д1-2-3-4
</commit_message>
<xml_diff>
--- a/eSh/add_all.docx
+++ b/eSh/add_all.docx
@@ -293,6 +293,62 @@
         <w:t>PictureBox_XXX_Click</w:t>
       </w:r>
       <w:proofErr w:type="spellEnd"/>
+      <w:r>
+        <w:rPr>
+          <w:rFonts w:ascii="Consolas" w:hAnsi="Consolas" w:cs="Consolas"/>
+          <w:color w:val="000000"/>
+          <w:sz w:val="19"/>
+          <w:szCs w:val="19"/>
+          <w:lang w:val="en-US"/>
+        </w:rPr>
+        <w:t xml:space="preserve"> </w:t>
+      </w:r>
+    </w:p>
+    <w:p>
+      <w:pPr>
+        <w:spacing w:after="0" w:line="240" w:lineRule="auto"/>
+        <w:rPr>
+          <w:rFonts w:ascii="Consolas" w:hAnsi="Consolas" w:cs="Consolas"/>
+          <w:color w:val="000000"/>
+          <w:sz w:val="19"/>
+          <w:szCs w:val="19"/>
+          <w:lang w:val="en-US"/>
+        </w:rPr>
+      </w:pPr>
+      <w:r>
+        <w:rPr>
+          <w:rFonts w:ascii="Consolas" w:hAnsi="Consolas" w:cs="Consolas"/>
+          <w:color w:val="000000"/>
+          <w:sz w:val="19"/>
+          <w:szCs w:val="19"/>
+          <w:lang w:val="en-US"/>
+        </w:rPr>
+        <w:t xml:space="preserve">Sub </w:t>
+      </w:r>
+      <w:proofErr w:type="spellStart"/>
+      <w:proofErr w:type="gramStart"/>
+      <w:r>
+        <w:rPr>
+          <w:rFonts w:ascii="Consolas" w:hAnsi="Consolas" w:cs="Consolas"/>
+          <w:color w:val="000000"/>
+          <w:sz w:val="19"/>
+          <w:szCs w:val="19"/>
+          <w:lang w:val="en-US"/>
+        </w:rPr>
+        <w:t>HidePanel</w:t>
+      </w:r>
+      <w:proofErr w:type="spellEnd"/>
+      <w:r>
+        <w:rPr>
+          <w:rFonts w:ascii="Consolas" w:hAnsi="Consolas" w:cs="Consolas"/>
+          <w:color w:val="000000"/>
+          <w:sz w:val="19"/>
+          <w:szCs w:val="19"/>
+          <w:lang w:val="en-US"/>
+        </w:rPr>
+        <w:t>()</w:t>
+      </w:r>
+      <w:proofErr w:type="gramEnd"/>
     </w:p>
     <w:p>
       <w:pPr>
@@ -423,7 +479,26 @@
           <w:szCs w:val="19"/>
           <w:lang w:val="en-US"/>
         </w:rPr>
-        <w:t xml:space="preserve">Sub </w:t>
+        <w:t xml:space="preserve">Private Sub </w:t>
+      </w:r>
+      <w:r>
+        <w:rPr>
+          <w:rFonts w:ascii="Consolas" w:hAnsi="Consolas" w:cs="Consolas"/>
+          <w:color w:val="000000"/>
+          <w:sz w:val="19"/>
+          <w:szCs w:val="19"/>
+        </w:rPr>
+        <w:t>Открыть</w:t>
+      </w:r>
+      <w:r>
+        <w:rPr>
+          <w:rFonts w:ascii="Consolas" w:hAnsi="Consolas" w:cs="Consolas"/>
+          <w:color w:val="000000"/>
+          <w:sz w:val="19"/>
+          <w:szCs w:val="19"/>
+          <w:lang w:val="en-US"/>
+        </w:rPr>
+        <w:t xml:space="preserve">ToolStripMenuItem1_Click (If </w:t>
       </w:r>
       <w:proofErr w:type="spellStart"/>
       <w:proofErr w:type="gramStart"/>
@@ -435,85 +510,20 @@
           <w:szCs w:val="19"/>
           <w:lang w:val="en-US"/>
         </w:rPr>
-        <w:t>HidePanel</w:t>
-      </w:r>
-      <w:proofErr w:type="spellEnd"/>
-      <w:r>
-        <w:rPr>
-          <w:rFonts w:ascii="Consolas" w:hAnsi="Consolas" w:cs="Consolas"/>
-          <w:color w:val="000000"/>
-          <w:sz w:val="19"/>
-          <w:szCs w:val="19"/>
-          <w:lang w:val="en-US"/>
-        </w:rPr>
-        <w:t>()</w:t>
+        <w:t>aComp</w:t>
+      </w:r>
+      <w:proofErr w:type="spellEnd"/>
+      <w:r>
+        <w:rPr>
+          <w:rFonts w:ascii="Consolas" w:hAnsi="Consolas" w:cs="Consolas"/>
+          <w:color w:val="000000"/>
+          <w:sz w:val="19"/>
+          <w:szCs w:val="19"/>
+          <w:lang w:val="en-US"/>
+        </w:rPr>
+        <w:t>(</w:t>
       </w:r>
       <w:proofErr w:type="gramEnd"/>
-    </w:p>
-    <w:p>
-      <w:pPr>
-        <w:spacing w:after="0" w:line="240" w:lineRule="auto"/>
-        <w:rPr>
-          <w:rFonts w:ascii="Consolas" w:hAnsi="Consolas" w:cs="Consolas"/>
-          <w:color w:val="000000"/>
-          <w:sz w:val="19"/>
-          <w:szCs w:val="19"/>
-          <w:lang w:val="en-US"/>
-        </w:rPr>
-      </w:pPr>
-      <w:r>
-        <w:rPr>
-          <w:rFonts w:ascii="Consolas" w:hAnsi="Consolas" w:cs="Consolas"/>
-          <w:color w:val="000000"/>
-          <w:sz w:val="19"/>
-          <w:szCs w:val="19"/>
-          <w:lang w:val="en-US"/>
-        </w:rPr>
-        <w:t xml:space="preserve">Private Sub </w:t>
-      </w:r>
-      <w:r>
-        <w:rPr>
-          <w:rFonts w:ascii="Consolas" w:hAnsi="Consolas" w:cs="Consolas"/>
-          <w:color w:val="000000"/>
-          <w:sz w:val="19"/>
-          <w:szCs w:val="19"/>
-        </w:rPr>
-        <w:t>Открыть</w:t>
-      </w:r>
-      <w:r>
-        <w:rPr>
-          <w:rFonts w:ascii="Consolas" w:hAnsi="Consolas" w:cs="Consolas"/>
-          <w:color w:val="000000"/>
-          <w:sz w:val="19"/>
-          <w:szCs w:val="19"/>
-          <w:lang w:val="en-US"/>
-        </w:rPr>
-        <w:t xml:space="preserve">ToolStripMenuItem1_Click (If </w:t>
-      </w:r>
-      <w:proofErr w:type="spellStart"/>
-      <w:proofErr w:type="gramStart"/>
-      <w:r>
-        <w:rPr>
-          <w:rFonts w:ascii="Consolas" w:hAnsi="Consolas" w:cs="Consolas"/>
-          <w:color w:val="000000"/>
-          <w:sz w:val="19"/>
-          <w:szCs w:val="19"/>
-          <w:lang w:val="en-US"/>
-        </w:rPr>
-        <w:t>aComp</w:t>
-      </w:r>
-      <w:proofErr w:type="spellEnd"/>
-      <w:r>
-        <w:rPr>
-          <w:rFonts w:ascii="Consolas" w:hAnsi="Consolas" w:cs="Consolas"/>
-          <w:color w:val="000000"/>
-          <w:sz w:val="19"/>
-          <w:szCs w:val="19"/>
-          <w:lang w:val="en-US"/>
-        </w:rPr>
-        <w:t>(</w:t>
-      </w:r>
-      <w:proofErr w:type="gramEnd"/>
       <w:r>
         <w:rPr>
           <w:rFonts w:ascii="Consolas" w:hAnsi="Consolas" w:cs="Consolas"/>
@@ -523,6 +533,54 @@
           <w:lang w:val="en-US"/>
         </w:rPr>
         <w:t>0)=)</w:t>
+      </w:r>
+      <w:r>
+        <w:rPr>
+          <w:rFonts w:ascii="Consolas" w:hAnsi="Consolas" w:cs="Consolas"/>
+          <w:color w:val="000000"/>
+          <w:sz w:val="19"/>
+          <w:szCs w:val="19"/>
+          <w:lang w:val="en-US"/>
+        </w:rPr>
+        <w:t xml:space="preserve"> +</w:t>
+      </w:r>
+      <w:r>
+        <w:rPr>
+          <w:rFonts w:ascii="Consolas" w:hAnsi="Consolas" w:cs="Consolas"/>
+          <w:color w:val="000000"/>
+          <w:sz w:val="19"/>
+          <w:szCs w:val="19"/>
+          <w:lang w:val="en-US"/>
+        </w:rPr>
+        <w:t xml:space="preserve"> Sub Undo </w:t>
+      </w:r>
+      <w:r>
+        <w:rPr>
+          <w:rFonts w:ascii="Consolas" w:hAnsi="Consolas" w:cs="Consolas"/>
+          <w:color w:val="000000"/>
+          <w:sz w:val="19"/>
+          <w:szCs w:val="19"/>
+        </w:rPr>
+        <w:t>дублировать</w:t>
+      </w:r>
+      <w:r>
+        <w:rPr>
+          <w:rFonts w:ascii="Consolas" w:hAnsi="Consolas" w:cs="Consolas"/>
+          <w:color w:val="000000"/>
+          <w:sz w:val="19"/>
+          <w:szCs w:val="19"/>
+          <w:lang w:val="en-US"/>
+        </w:rPr>
+        <w:t xml:space="preserve"> </w:t>
+      </w:r>
+      <w:r>
+        <w:rPr>
+          <w:rFonts w:ascii="Consolas" w:hAnsi="Consolas" w:cs="Consolas"/>
+          <w:color w:val="000000"/>
+          <w:sz w:val="19"/>
+          <w:szCs w:val="19"/>
+        </w:rPr>
+        <w:t>раздел</w:t>
       </w:r>
     </w:p>
     <w:p>
@@ -1317,6 +1375,62 @@
         <w:t>PictureBox_XXX_Click</w:t>
       </w:r>
       <w:proofErr w:type="spellEnd"/>
+      <w:r>
+        <w:rPr>
+          <w:rFonts w:ascii="Consolas" w:hAnsi="Consolas" w:cs="Consolas"/>
+          <w:color w:val="000000"/>
+          <w:sz w:val="19"/>
+          <w:szCs w:val="19"/>
+          <w:lang w:val="en-US"/>
+        </w:rPr>
+        <w:t xml:space="preserve"> </w:t>
+      </w:r>
+    </w:p>
+    <w:p>
+      <w:pPr>
+        <w:spacing w:after="0" w:line="240" w:lineRule="auto"/>
+        <w:rPr>
+          <w:rFonts w:ascii="Consolas" w:hAnsi="Consolas" w:cs="Consolas"/>
+          <w:color w:val="000000"/>
+          <w:sz w:val="19"/>
+          <w:szCs w:val="19"/>
+          <w:lang w:val="en-US"/>
+        </w:rPr>
+      </w:pPr>
+      <w:r>
+        <w:rPr>
+          <w:rFonts w:ascii="Consolas" w:hAnsi="Consolas" w:cs="Consolas"/>
+          <w:color w:val="000000"/>
+          <w:sz w:val="19"/>
+          <w:szCs w:val="19"/>
+          <w:lang w:val="en-US"/>
+        </w:rPr>
+        <w:t xml:space="preserve">Sub </w:t>
+      </w:r>
+      <w:proofErr w:type="spellStart"/>
+      <w:proofErr w:type="gramStart"/>
+      <w:r>
+        <w:rPr>
+          <w:rFonts w:ascii="Consolas" w:hAnsi="Consolas" w:cs="Consolas"/>
+          <w:color w:val="000000"/>
+          <w:sz w:val="19"/>
+          <w:szCs w:val="19"/>
+          <w:lang w:val="en-US"/>
+        </w:rPr>
+        <w:t>HidePanel</w:t>
+      </w:r>
+      <w:proofErr w:type="spellEnd"/>
+      <w:r>
+        <w:rPr>
+          <w:rFonts w:ascii="Consolas" w:hAnsi="Consolas" w:cs="Consolas"/>
+          <w:color w:val="000000"/>
+          <w:sz w:val="19"/>
+          <w:szCs w:val="19"/>
+          <w:lang w:val="en-US"/>
+        </w:rPr>
+        <w:t>()</w:t>
+      </w:r>
+      <w:proofErr w:type="gramEnd"/>
     </w:p>
     <w:p>
       <w:pPr>
@@ -1447,7 +1561,26 @@
           <w:szCs w:val="19"/>
           <w:lang w:val="en-US"/>
         </w:rPr>
-        <w:t xml:space="preserve">Sub </w:t>
+        <w:t xml:space="preserve">Private Sub </w:t>
+      </w:r>
+      <w:r>
+        <w:rPr>
+          <w:rFonts w:ascii="Consolas" w:hAnsi="Consolas" w:cs="Consolas"/>
+          <w:color w:val="000000"/>
+          <w:sz w:val="19"/>
+          <w:szCs w:val="19"/>
+        </w:rPr>
+        <w:t>Открыть</w:t>
+      </w:r>
+      <w:r>
+        <w:rPr>
+          <w:rFonts w:ascii="Consolas" w:hAnsi="Consolas" w:cs="Consolas"/>
+          <w:color w:val="000000"/>
+          <w:sz w:val="19"/>
+          <w:szCs w:val="19"/>
+          <w:lang w:val="en-US"/>
+        </w:rPr>
+        <w:t xml:space="preserve">ToolStripMenuItem1_Click (If </w:t>
       </w:r>
       <w:proofErr w:type="spellStart"/>
       <w:proofErr w:type="gramStart"/>
@@ -1459,85 +1592,20 @@
           <w:szCs w:val="19"/>
           <w:lang w:val="en-US"/>
         </w:rPr>
-        <w:t>HidePanel</w:t>
-      </w:r>
-      <w:proofErr w:type="spellEnd"/>
-      <w:r>
-        <w:rPr>
-          <w:rFonts w:ascii="Consolas" w:hAnsi="Consolas" w:cs="Consolas"/>
-          <w:color w:val="000000"/>
-          <w:sz w:val="19"/>
-          <w:szCs w:val="19"/>
-          <w:lang w:val="en-US"/>
-        </w:rPr>
-        <w:t>()</w:t>
+        <w:t>aComp</w:t>
+      </w:r>
+      <w:proofErr w:type="spellEnd"/>
+      <w:r>
+        <w:rPr>
+          <w:rFonts w:ascii="Consolas" w:hAnsi="Consolas" w:cs="Consolas"/>
+          <w:color w:val="000000"/>
+          <w:sz w:val="19"/>
+          <w:szCs w:val="19"/>
+          <w:lang w:val="en-US"/>
+        </w:rPr>
+        <w:t>(</w:t>
       </w:r>
       <w:proofErr w:type="gramEnd"/>
-    </w:p>
-    <w:p>
-      <w:pPr>
-        <w:spacing w:after="0" w:line="240" w:lineRule="auto"/>
-        <w:rPr>
-          <w:rFonts w:ascii="Consolas" w:hAnsi="Consolas" w:cs="Consolas"/>
-          <w:color w:val="000000"/>
-          <w:sz w:val="19"/>
-          <w:szCs w:val="19"/>
-          <w:lang w:val="en-US"/>
-        </w:rPr>
-      </w:pPr>
-      <w:r>
-        <w:rPr>
-          <w:rFonts w:ascii="Consolas" w:hAnsi="Consolas" w:cs="Consolas"/>
-          <w:color w:val="000000"/>
-          <w:sz w:val="19"/>
-          <w:szCs w:val="19"/>
-          <w:lang w:val="en-US"/>
-        </w:rPr>
-        <w:t xml:space="preserve">Private Sub </w:t>
-      </w:r>
-      <w:r>
-        <w:rPr>
-          <w:rFonts w:ascii="Consolas" w:hAnsi="Consolas" w:cs="Consolas"/>
-          <w:color w:val="000000"/>
-          <w:sz w:val="19"/>
-          <w:szCs w:val="19"/>
-        </w:rPr>
-        <w:t>Открыть</w:t>
-      </w:r>
-      <w:r>
-        <w:rPr>
-          <w:rFonts w:ascii="Consolas" w:hAnsi="Consolas" w:cs="Consolas"/>
-          <w:color w:val="000000"/>
-          <w:sz w:val="19"/>
-          <w:szCs w:val="19"/>
-          <w:lang w:val="en-US"/>
-        </w:rPr>
-        <w:t xml:space="preserve">ToolStripMenuItem1_Click (If </w:t>
-      </w:r>
-      <w:proofErr w:type="spellStart"/>
-      <w:proofErr w:type="gramStart"/>
-      <w:r>
-        <w:rPr>
-          <w:rFonts w:ascii="Consolas" w:hAnsi="Consolas" w:cs="Consolas"/>
-          <w:color w:val="000000"/>
-          <w:sz w:val="19"/>
-          <w:szCs w:val="19"/>
-          <w:lang w:val="en-US"/>
-        </w:rPr>
-        <w:t>aComp</w:t>
-      </w:r>
-      <w:proofErr w:type="spellEnd"/>
-      <w:r>
-        <w:rPr>
-          <w:rFonts w:ascii="Consolas" w:hAnsi="Consolas" w:cs="Consolas"/>
-          <w:color w:val="000000"/>
-          <w:sz w:val="19"/>
-          <w:szCs w:val="19"/>
-          <w:lang w:val="en-US"/>
-        </w:rPr>
-        <w:t>(</w:t>
-      </w:r>
-      <w:proofErr w:type="gramEnd"/>
       <w:r>
         <w:rPr>
           <w:rFonts w:ascii="Consolas" w:hAnsi="Consolas" w:cs="Consolas"/>
@@ -1547,6 +1615,54 @@
           <w:lang w:val="en-US"/>
         </w:rPr>
         <w:t>0)=)</w:t>
+      </w:r>
+      <w:r>
+        <w:rPr>
+          <w:rFonts w:ascii="Consolas" w:hAnsi="Consolas" w:cs="Consolas"/>
+          <w:color w:val="000000"/>
+          <w:sz w:val="19"/>
+          <w:szCs w:val="19"/>
+          <w:lang w:val="en-US"/>
+        </w:rPr>
+        <w:t xml:space="preserve"> +</w:t>
+      </w:r>
+      <w:r>
+        <w:rPr>
+          <w:rFonts w:ascii="Consolas" w:hAnsi="Consolas" w:cs="Consolas"/>
+          <w:color w:val="000000"/>
+          <w:sz w:val="19"/>
+          <w:szCs w:val="19"/>
+          <w:lang w:val="en-US"/>
+        </w:rPr>
+        <w:t xml:space="preserve"> Sub Undo </w:t>
+      </w:r>
+      <w:r>
+        <w:rPr>
+          <w:rFonts w:ascii="Consolas" w:hAnsi="Consolas" w:cs="Consolas"/>
+          <w:color w:val="000000"/>
+          <w:sz w:val="19"/>
+          <w:szCs w:val="19"/>
+        </w:rPr>
+        <w:t>дублировать</w:t>
+      </w:r>
+      <w:r>
+        <w:rPr>
+          <w:rFonts w:ascii="Consolas" w:hAnsi="Consolas" w:cs="Consolas"/>
+          <w:color w:val="000000"/>
+          <w:sz w:val="19"/>
+          <w:szCs w:val="19"/>
+          <w:lang w:val="en-US"/>
+        </w:rPr>
+        <w:t xml:space="preserve"> </w:t>
+      </w:r>
+      <w:r>
+        <w:rPr>
+          <w:rFonts w:ascii="Consolas" w:hAnsi="Consolas" w:cs="Consolas"/>
+          <w:color w:val="000000"/>
+          <w:sz w:val="19"/>
+          <w:szCs w:val="19"/>
+        </w:rPr>
+        <w:t>раздел</w:t>
       </w:r>
     </w:p>
     <w:p>
@@ -2331,6 +2447,62 @@
         <w:t>PictureBox_XXX_Click</w:t>
       </w:r>
       <w:proofErr w:type="spellEnd"/>
+      <w:r>
+        <w:rPr>
+          <w:rFonts w:ascii="Consolas" w:hAnsi="Consolas" w:cs="Consolas"/>
+          <w:color w:val="000000"/>
+          <w:sz w:val="19"/>
+          <w:szCs w:val="19"/>
+          <w:lang w:val="en-US"/>
+        </w:rPr>
+        <w:t xml:space="preserve"> </w:t>
+      </w:r>
+    </w:p>
+    <w:p>
+      <w:pPr>
+        <w:spacing w:after="0" w:line="240" w:lineRule="auto"/>
+        <w:rPr>
+          <w:rFonts w:ascii="Consolas" w:hAnsi="Consolas" w:cs="Consolas"/>
+          <w:color w:val="000000"/>
+          <w:sz w:val="19"/>
+          <w:szCs w:val="19"/>
+          <w:lang w:val="en-US"/>
+        </w:rPr>
+      </w:pPr>
+      <w:r>
+        <w:rPr>
+          <w:rFonts w:ascii="Consolas" w:hAnsi="Consolas" w:cs="Consolas"/>
+          <w:color w:val="000000"/>
+          <w:sz w:val="19"/>
+          <w:szCs w:val="19"/>
+          <w:lang w:val="en-US"/>
+        </w:rPr>
+        <w:t xml:space="preserve">Sub </w:t>
+      </w:r>
+      <w:proofErr w:type="spellStart"/>
+      <w:proofErr w:type="gramStart"/>
+      <w:r>
+        <w:rPr>
+          <w:rFonts w:ascii="Consolas" w:hAnsi="Consolas" w:cs="Consolas"/>
+          <w:color w:val="000000"/>
+          <w:sz w:val="19"/>
+          <w:szCs w:val="19"/>
+          <w:lang w:val="en-US"/>
+        </w:rPr>
+        <w:t>HidePanel</w:t>
+      </w:r>
+      <w:proofErr w:type="spellEnd"/>
+      <w:r>
+        <w:rPr>
+          <w:rFonts w:ascii="Consolas" w:hAnsi="Consolas" w:cs="Consolas"/>
+          <w:color w:val="000000"/>
+          <w:sz w:val="19"/>
+          <w:szCs w:val="19"/>
+          <w:lang w:val="en-US"/>
+        </w:rPr>
+        <w:t>()</w:t>
+      </w:r>
+      <w:proofErr w:type="gramEnd"/>
     </w:p>
     <w:p>
       <w:pPr>
@@ -2461,7 +2633,26 @@
           <w:szCs w:val="19"/>
           <w:lang w:val="en-US"/>
         </w:rPr>
-        <w:t xml:space="preserve">Sub </w:t>
+        <w:t xml:space="preserve">Private Sub </w:t>
+      </w:r>
+      <w:r>
+        <w:rPr>
+          <w:rFonts w:ascii="Consolas" w:hAnsi="Consolas" w:cs="Consolas"/>
+          <w:color w:val="000000"/>
+          <w:sz w:val="19"/>
+          <w:szCs w:val="19"/>
+        </w:rPr>
+        <w:t>Открыть</w:t>
+      </w:r>
+      <w:r>
+        <w:rPr>
+          <w:rFonts w:ascii="Consolas" w:hAnsi="Consolas" w:cs="Consolas"/>
+          <w:color w:val="000000"/>
+          <w:sz w:val="19"/>
+          <w:szCs w:val="19"/>
+          <w:lang w:val="en-US"/>
+        </w:rPr>
+        <w:t xml:space="preserve">ToolStripMenuItem1_Click (If </w:t>
       </w:r>
       <w:proofErr w:type="spellStart"/>
       <w:proofErr w:type="gramStart"/>
@@ -2473,7 +2664,111 @@
           <w:szCs w:val="19"/>
           <w:lang w:val="en-US"/>
         </w:rPr>
-        <w:t>HidePanel</w:t>
+        <w:t>aComp</w:t>
+      </w:r>
+      <w:proofErr w:type="spellEnd"/>
+      <w:r>
+        <w:rPr>
+          <w:rFonts w:ascii="Consolas" w:hAnsi="Consolas" w:cs="Consolas"/>
+          <w:color w:val="000000"/>
+          <w:sz w:val="19"/>
+          <w:szCs w:val="19"/>
+          <w:lang w:val="en-US"/>
+        </w:rPr>
+        <w:t>(</w:t>
+      </w:r>
+      <w:proofErr w:type="gramEnd"/>
+      <w:r>
+        <w:rPr>
+          <w:rFonts w:ascii="Consolas" w:hAnsi="Consolas" w:cs="Consolas"/>
+          <w:color w:val="000000"/>
+          <w:sz w:val="19"/>
+          <w:szCs w:val="19"/>
+          <w:lang w:val="en-US"/>
+        </w:rPr>
+        <w:t>0)=)</w:t>
+      </w:r>
+      <w:r>
+        <w:rPr>
+          <w:rFonts w:ascii="Consolas" w:hAnsi="Consolas" w:cs="Consolas"/>
+          <w:color w:val="000000"/>
+          <w:sz w:val="19"/>
+          <w:szCs w:val="19"/>
+          <w:lang w:val="en-US"/>
+        </w:rPr>
+        <w:t xml:space="preserve"> +</w:t>
+      </w:r>
+      <w:r>
+        <w:rPr>
+          <w:rFonts w:ascii="Consolas" w:hAnsi="Consolas" w:cs="Consolas"/>
+          <w:color w:val="000000"/>
+          <w:sz w:val="19"/>
+          <w:szCs w:val="19"/>
+          <w:lang w:val="en-US"/>
+        </w:rPr>
+        <w:t xml:space="preserve"> Sub Undo </w:t>
+      </w:r>
+      <w:r>
+        <w:rPr>
+          <w:rFonts w:ascii="Consolas" w:hAnsi="Consolas" w:cs="Consolas"/>
+          <w:color w:val="000000"/>
+          <w:sz w:val="19"/>
+          <w:szCs w:val="19"/>
+        </w:rPr>
+        <w:t>дублировать</w:t>
+      </w:r>
+      <w:r>
+        <w:rPr>
+          <w:rFonts w:ascii="Consolas" w:hAnsi="Consolas" w:cs="Consolas"/>
+          <w:color w:val="000000"/>
+          <w:sz w:val="19"/>
+          <w:szCs w:val="19"/>
+          <w:lang w:val="en-US"/>
+        </w:rPr>
+        <w:t xml:space="preserve"> </w:t>
+      </w:r>
+      <w:r>
+        <w:rPr>
+          <w:rFonts w:ascii="Consolas" w:hAnsi="Consolas" w:cs="Consolas"/>
+          <w:color w:val="000000"/>
+          <w:sz w:val="19"/>
+          <w:szCs w:val="19"/>
+        </w:rPr>
+        <w:t>раздел</w:t>
+      </w:r>
+    </w:p>
+    <w:p>
+      <w:pPr>
+        <w:spacing w:after="0" w:line="240" w:lineRule="auto"/>
+        <w:rPr>
+          <w:rFonts w:ascii="Consolas" w:hAnsi="Consolas" w:cs="Consolas"/>
+          <w:color w:val="000000"/>
+          <w:sz w:val="19"/>
+          <w:szCs w:val="19"/>
+          <w:lang w:val="en-US"/>
+        </w:rPr>
+      </w:pPr>
+      <w:proofErr w:type="spellStart"/>
+      <w:r>
+        <w:rPr>
+          <w:rFonts w:ascii="Consolas" w:hAnsi="Consolas" w:cs="Consolas"/>
+          <w:color w:val="000000"/>
+          <w:sz w:val="19"/>
+          <w:szCs w:val="19"/>
+          <w:lang w:val="en-US"/>
+        </w:rPr>
+        <w:t>IConnectable_</w:t>
+      </w:r>
+      <w:proofErr w:type="gramStart"/>
+      <w:r>
+        <w:rPr>
+          <w:rFonts w:ascii="Consolas" w:hAnsi="Consolas" w:cs="Consolas"/>
+          <w:color w:val="000000"/>
+          <w:sz w:val="19"/>
+          <w:szCs w:val="19"/>
+          <w:lang w:val="en-US"/>
+        </w:rPr>
+        <w:t>Dispose</w:t>
       </w:r>
       <w:proofErr w:type="spellEnd"/>
       <w:r>
@@ -2497,573 +2792,442 @@
           <w:sz w:val="19"/>
           <w:szCs w:val="19"/>
           <w:lang w:val="en-US"/>
+        </w:rPr>
+      </w:pPr>
+      <w:r>
+        <w:rPr>
+          <w:rFonts w:ascii="Consolas" w:hAnsi="Consolas" w:cs="Consolas"/>
+          <w:color w:val="000000"/>
+          <w:sz w:val="19"/>
+          <w:szCs w:val="19"/>
+          <w:lang w:val="en-US"/>
+        </w:rPr>
+        <w:t xml:space="preserve">Public Sub </w:t>
+      </w:r>
+      <w:proofErr w:type="gramStart"/>
+      <w:r>
+        <w:rPr>
+          <w:rFonts w:ascii="Consolas" w:hAnsi="Consolas" w:cs="Consolas"/>
+          <w:color w:val="000000"/>
+          <w:sz w:val="19"/>
+          <w:szCs w:val="19"/>
+          <w:lang w:val="en-US"/>
+        </w:rPr>
+        <w:t>Change(</w:t>
+      </w:r>
+      <w:proofErr w:type="gramEnd"/>
+      <w:r>
+        <w:rPr>
+          <w:rFonts w:ascii="Consolas" w:hAnsi="Consolas" w:cs="Consolas"/>
+          <w:color w:val="000000"/>
+          <w:sz w:val="19"/>
+          <w:szCs w:val="19"/>
+          <w:lang w:val="en-US"/>
+        </w:rPr>
+        <w:t xml:space="preserve">from As Integer, condition As Integer) / </w:t>
+      </w:r>
+      <w:r>
+        <w:rPr>
+          <w:rFonts w:ascii="Consolas" w:hAnsi="Consolas" w:cs="Consolas"/>
+          <w:color w:val="000000"/>
+          <w:sz w:val="19"/>
+          <w:szCs w:val="19"/>
+        </w:rPr>
+        <w:t>либо</w:t>
+      </w:r>
+      <w:r>
+        <w:rPr>
+          <w:rFonts w:ascii="Consolas" w:hAnsi="Consolas" w:cs="Consolas"/>
+          <w:color w:val="000000"/>
+          <w:sz w:val="19"/>
+          <w:szCs w:val="19"/>
+          <w:lang w:val="en-US"/>
+        </w:rPr>
+        <w:t xml:space="preserve"> </w:t>
+      </w:r>
+      <w:r>
+        <w:rPr>
+          <w:rFonts w:ascii="Consolas" w:hAnsi="Consolas" w:cs="Consolas"/>
+          <w:color w:val="000000"/>
+          <w:sz w:val="19"/>
+          <w:szCs w:val="19"/>
+        </w:rPr>
+        <w:t>обработка</w:t>
+      </w:r>
+      <w:r>
+        <w:rPr>
+          <w:rFonts w:ascii="Consolas" w:hAnsi="Consolas" w:cs="Consolas"/>
+          <w:color w:val="000000"/>
+          <w:sz w:val="19"/>
+          <w:szCs w:val="19"/>
+          <w:lang w:val="en-US"/>
+        </w:rPr>
+        <w:t xml:space="preserve"> </w:t>
+      </w:r>
+      <w:r>
+        <w:rPr>
+          <w:rFonts w:ascii="Consolas" w:hAnsi="Consolas" w:cs="Consolas"/>
+          <w:color w:val="000000"/>
+          <w:sz w:val="19"/>
+          <w:szCs w:val="19"/>
+        </w:rPr>
+        <w:t>кликов</w:t>
+      </w:r>
+    </w:p>
+    <w:p>
+      <w:pPr>
+        <w:spacing w:after="0" w:line="240" w:lineRule="auto"/>
+        <w:rPr>
+          <w:rFonts w:ascii="Consolas" w:hAnsi="Consolas" w:cs="Consolas"/>
+          <w:color w:val="000000"/>
+          <w:sz w:val="19"/>
+          <w:szCs w:val="19"/>
+          <w:lang w:val="en-US"/>
+        </w:rPr>
+      </w:pPr>
+      <w:r>
+        <w:rPr>
+          <w:rFonts w:ascii="Consolas" w:hAnsi="Consolas" w:cs="Consolas"/>
+          <w:color w:val="000000"/>
+          <w:sz w:val="19"/>
+          <w:szCs w:val="19"/>
+          <w:lang w:val="en-US"/>
+        </w:rPr>
+        <w:t xml:space="preserve">Public Function </w:t>
+      </w:r>
+      <w:proofErr w:type="spellStart"/>
+      <w:proofErr w:type="gramStart"/>
+      <w:r>
+        <w:rPr>
+          <w:rFonts w:ascii="Consolas" w:hAnsi="Consolas" w:cs="Consolas"/>
+          <w:color w:val="000000"/>
+          <w:sz w:val="19"/>
+          <w:szCs w:val="19"/>
+          <w:lang w:val="en-US"/>
+        </w:rPr>
+        <w:t>CheckSig</w:t>
+      </w:r>
+      <w:proofErr w:type="spellEnd"/>
+      <w:r>
+        <w:rPr>
+          <w:rFonts w:ascii="Consolas" w:hAnsi="Consolas" w:cs="Consolas"/>
+          <w:color w:val="000000"/>
+          <w:sz w:val="19"/>
+          <w:szCs w:val="19"/>
+          <w:lang w:val="en-US"/>
+        </w:rPr>
+        <w:t>(</w:t>
+      </w:r>
+      <w:proofErr w:type="gramEnd"/>
+      <w:r>
+        <w:rPr>
+          <w:rFonts w:ascii="Consolas" w:hAnsi="Consolas" w:cs="Consolas"/>
+          <w:color w:val="000000"/>
+          <w:sz w:val="19"/>
+          <w:szCs w:val="19"/>
+          <w:lang w:val="en-US"/>
+        </w:rPr>
+        <w:t>from As Integer) As Integer</w:t>
+      </w:r>
+    </w:p>
+    <w:p>
+      <w:pPr>
+        <w:spacing w:after="0" w:line="240" w:lineRule="auto"/>
+        <w:rPr>
+          <w:rFonts w:ascii="Consolas" w:hAnsi="Consolas" w:cs="Consolas"/>
+          <w:color w:val="000000"/>
+          <w:sz w:val="19"/>
+          <w:szCs w:val="19"/>
+          <w:lang w:val="en-US"/>
+        </w:rPr>
+      </w:pPr>
+      <w:proofErr w:type="spellStart"/>
+      <w:r>
+        <w:rPr>
+          <w:rFonts w:ascii="Consolas" w:hAnsi="Consolas" w:cs="Consolas"/>
+          <w:color w:val="000000"/>
+          <w:sz w:val="19"/>
+          <w:szCs w:val="19"/>
+          <w:lang w:val="en-US"/>
+        </w:rPr>
+        <w:t>MouseEnter</w:t>
+      </w:r>
+      <w:proofErr w:type="spellEnd"/>
+    </w:p>
+    <w:p>
+      <w:pPr>
+        <w:spacing w:after="0" w:line="240" w:lineRule="auto"/>
+        <w:rPr>
+          <w:rFonts w:ascii="Consolas" w:hAnsi="Consolas" w:cs="Consolas"/>
+          <w:color w:val="000000"/>
+          <w:sz w:val="19"/>
+          <w:szCs w:val="19"/>
+          <w:lang w:val="en-US"/>
+        </w:rPr>
+      </w:pPr>
+      <w:r>
+        <w:rPr>
+          <w:rFonts w:ascii="Consolas" w:hAnsi="Consolas" w:cs="Consolas"/>
+          <w:color w:val="000000"/>
+          <w:sz w:val="19"/>
+          <w:szCs w:val="19"/>
+          <w:lang w:val="en-US"/>
+        </w:rPr>
+        <w:t xml:space="preserve">Private Sub </w:t>
+      </w:r>
+      <w:proofErr w:type="spellStart"/>
+      <w:r>
+        <w:rPr>
+          <w:rFonts w:ascii="Consolas" w:hAnsi="Consolas" w:cs="Consolas"/>
+          <w:color w:val="000000"/>
+          <w:sz w:val="19"/>
+          <w:szCs w:val="19"/>
+        </w:rPr>
+        <w:t>ЗадатьНапряжение</w:t>
+      </w:r>
+      <w:r>
+        <w:rPr>
+          <w:rFonts w:ascii="Consolas" w:hAnsi="Consolas" w:cs="Consolas"/>
+          <w:color w:val="000000"/>
+          <w:sz w:val="19"/>
+          <w:szCs w:val="19"/>
+          <w:lang w:val="en-US"/>
+        </w:rPr>
+        <w:t>ToolStripMenuItem_Click</w:t>
+      </w:r>
+      <w:proofErr w:type="spellEnd"/>
+    </w:p>
+    <w:p>
+      <w:pPr>
+        <w:spacing w:after="0" w:line="240" w:lineRule="auto"/>
+        <w:rPr>
+          <w:rFonts w:ascii="Consolas" w:hAnsi="Consolas" w:cs="Consolas"/>
+          <w:color w:val="000000"/>
+          <w:sz w:val="19"/>
+          <w:szCs w:val="19"/>
+          <w:lang w:val="en-US"/>
+        </w:rPr>
+      </w:pPr>
+      <w:r>
+        <w:rPr>
+          <w:rFonts w:ascii="Consolas" w:hAnsi="Consolas" w:cs="Consolas"/>
+          <w:color w:val="000000"/>
+          <w:sz w:val="19"/>
+          <w:szCs w:val="19"/>
+          <w:lang w:val="en-US"/>
+        </w:rPr>
+        <w:t xml:space="preserve">Public Sub </w:t>
+      </w:r>
+      <w:proofErr w:type="spellStart"/>
+      <w:r>
+        <w:rPr>
+          <w:rFonts w:ascii="Consolas" w:hAnsi="Consolas" w:cs="Consolas"/>
+          <w:color w:val="000000"/>
+          <w:sz w:val="19"/>
+          <w:szCs w:val="19"/>
+          <w:lang w:val="en-US"/>
+        </w:rPr>
+        <w:t>SetValue</w:t>
+      </w:r>
+      <w:proofErr w:type="spellEnd"/>
+    </w:p>
+    <w:p>
+      <w:pPr>
+        <w:spacing w:after="0" w:line="240" w:lineRule="auto"/>
+        <w:rPr>
+          <w:rFonts w:ascii="Consolas" w:hAnsi="Consolas" w:cs="Consolas"/>
+          <w:color w:val="000000"/>
+          <w:sz w:val="19"/>
+          <w:szCs w:val="19"/>
+          <w:lang w:val="en-US"/>
+        </w:rPr>
+      </w:pPr>
+      <w:r>
+        <w:rPr>
+          <w:rFonts w:ascii="Consolas" w:hAnsi="Consolas" w:cs="Consolas"/>
+          <w:color w:val="000000"/>
+          <w:sz w:val="19"/>
+          <w:szCs w:val="19"/>
+          <w:lang w:val="en-US"/>
+        </w:rPr>
+        <w:t xml:space="preserve">Private Sub </w:t>
+      </w:r>
+      <w:proofErr w:type="spellStart"/>
+      <w:r>
+        <w:rPr>
+          <w:rFonts w:ascii="Consolas" w:hAnsi="Consolas" w:cs="Consolas"/>
+          <w:color w:val="000000"/>
+          <w:sz w:val="19"/>
+          <w:szCs w:val="19"/>
+          <w:lang w:val="en-US"/>
+        </w:rPr>
+        <w:t>EResist_MouseClick</w:t>
+      </w:r>
+      <w:proofErr w:type="spellEnd"/>
+    </w:p>
+    <w:p>
+      <w:pPr>
+        <w:spacing w:after="0" w:line="240" w:lineRule="auto"/>
+        <w:rPr>
+          <w:rFonts w:ascii="Consolas" w:hAnsi="Consolas" w:cs="Consolas"/>
+          <w:color w:val="000000"/>
+          <w:sz w:val="19"/>
+          <w:szCs w:val="19"/>
+          <w:lang w:val="en-US"/>
+        </w:rPr>
+      </w:pPr>
+      <w:r>
+        <w:rPr>
+          <w:rFonts w:ascii="Consolas" w:hAnsi="Consolas" w:cs="Consolas"/>
+          <w:color w:val="000000"/>
+          <w:sz w:val="19"/>
+          <w:szCs w:val="19"/>
+          <w:lang w:val="en-US"/>
+        </w:rPr>
+        <w:t xml:space="preserve">Public Function </w:t>
+      </w:r>
+      <w:proofErr w:type="spellStart"/>
+      <w:r>
+        <w:rPr>
+          <w:rFonts w:ascii="Consolas" w:hAnsi="Consolas" w:cs="Consolas"/>
+          <w:color w:val="000000"/>
+          <w:sz w:val="19"/>
+          <w:szCs w:val="19"/>
+          <w:lang w:val="en-US"/>
+        </w:rPr>
+        <w:t>CheckUI</w:t>
+      </w:r>
+      <w:proofErr w:type="spellEnd"/>
+    </w:p>
+    <w:p>
+      <w:pPr>
+        <w:spacing w:after="0" w:line="240" w:lineRule="auto"/>
+        <w:rPr>
+          <w:rFonts w:ascii="Consolas" w:hAnsi="Consolas" w:cs="Consolas"/>
+          <w:color w:val="000000"/>
+          <w:sz w:val="19"/>
+          <w:szCs w:val="19"/>
+          <w:lang w:val="en-US"/>
+        </w:rPr>
+      </w:pPr>
+      <w:r>
+        <w:rPr>
+          <w:rFonts w:ascii="Consolas" w:hAnsi="Consolas" w:cs="Consolas"/>
+          <w:color w:val="000000"/>
+          <w:sz w:val="19"/>
+          <w:szCs w:val="19"/>
+          <w:lang w:val="en-US"/>
+        </w:rPr>
+        <w:t xml:space="preserve">Private Sub </w:t>
+      </w:r>
+      <w:proofErr w:type="spellStart"/>
+      <w:r>
+        <w:rPr>
+          <w:rFonts w:ascii="Consolas" w:hAnsi="Consolas" w:cs="Consolas"/>
+          <w:color w:val="000000"/>
+          <w:sz w:val="19"/>
+          <w:szCs w:val="19"/>
+          <w:lang w:val="en-US"/>
+        </w:rPr>
+        <w:t>EGND_MouseDown</w:t>
+      </w:r>
+      <w:proofErr w:type="spellEnd"/>
+    </w:p>
+    <w:p>
+      <w:pPr>
+        <w:spacing w:after="0" w:line="240" w:lineRule="auto"/>
+        <w:rPr>
+          <w:rFonts w:ascii="Consolas" w:hAnsi="Consolas" w:cs="Consolas"/>
+          <w:color w:val="000000"/>
+          <w:sz w:val="19"/>
+          <w:szCs w:val="19"/>
+          <w:lang w:val="en-US"/>
+        </w:rPr>
+      </w:pPr>
+      <w:r>
+        <w:rPr>
+          <w:rFonts w:ascii="Consolas" w:hAnsi="Consolas" w:cs="Consolas"/>
+          <w:color w:val="000000"/>
+          <w:sz w:val="19"/>
+          <w:szCs w:val="19"/>
+          <w:lang w:val="en-US"/>
+        </w:rPr>
+        <w:t xml:space="preserve">Private Function </w:t>
+      </w:r>
+      <w:proofErr w:type="spellStart"/>
+      <w:r>
+        <w:rPr>
+          <w:rFonts w:ascii="Consolas" w:hAnsi="Consolas" w:cs="Consolas"/>
+          <w:color w:val="000000"/>
+          <w:sz w:val="19"/>
+          <w:szCs w:val="19"/>
+          <w:lang w:val="en-US"/>
+        </w:rPr>
+        <w:t>IMovable_Move</w:t>
+      </w:r>
+      <w:proofErr w:type="spellEnd"/>
+    </w:p>
+    <w:p>
+      <w:pPr>
+        <w:pBdr>
+          <w:bottom w:val="single" w:sz="6" w:space="1" w:color="auto"/>
+        </w:pBdr>
+        <w:spacing w:after="0" w:line="240" w:lineRule="auto"/>
+        <w:rPr>
+          <w:rFonts w:ascii="Consolas" w:hAnsi="Consolas" w:cs="Consolas"/>
+          <w:color w:val="000000"/>
+          <w:sz w:val="19"/>
+          <w:szCs w:val="19"/>
+          <w:lang w:val="en-US"/>
+        </w:rPr>
+      </w:pPr>
+      <w:r>
+        <w:rPr>
+          <w:rFonts w:ascii="Consolas" w:hAnsi="Consolas" w:cs="Consolas"/>
+          <w:color w:val="000000"/>
+          <w:sz w:val="19"/>
+          <w:szCs w:val="19"/>
+          <w:lang w:val="en-US"/>
+        </w:rPr>
+        <w:t xml:space="preserve">Public Sub </w:t>
+      </w:r>
+      <w:proofErr w:type="spellStart"/>
+      <w:proofErr w:type="gramStart"/>
+      <w:r>
+        <w:rPr>
+          <w:rFonts w:ascii="Consolas" w:hAnsi="Consolas" w:cs="Consolas"/>
+          <w:color w:val="000000"/>
+          <w:sz w:val="19"/>
+          <w:szCs w:val="19"/>
+          <w:lang w:val="en-US"/>
+        </w:rPr>
+        <w:t>MoveOK</w:t>
+      </w:r>
+      <w:proofErr w:type="spellEnd"/>
+      <w:r>
+        <w:rPr>
+          <w:rFonts w:ascii="Consolas" w:hAnsi="Consolas" w:cs="Consolas"/>
+          <w:color w:val="000000"/>
+          <w:sz w:val="19"/>
+          <w:szCs w:val="19"/>
+          <w:lang w:val="en-US"/>
+        </w:rPr>
+        <w:t>()</w:t>
+      </w:r>
+      <w:proofErr w:type="gramEnd"/>
+    </w:p>
+    <w:p>
+      <w:pPr>
+        <w:spacing w:after="0" w:line="240" w:lineRule="auto"/>
+        <w:rPr>
+          <w:rFonts w:ascii="Consolas" w:hAnsi="Consolas" w:cs="Consolas"/>
+          <w:color w:val="000000"/>
+          <w:sz w:val="19"/>
+          <w:szCs w:val="19"/>
         </w:rPr>
       </w:pPr>
       <w:bookmarkStart w:id="0" w:name="_GoBack"/>
       <w:bookmarkEnd w:id="0"/>
-      <w:r>
-        <w:rPr>
-          <w:rFonts w:ascii="Consolas" w:hAnsi="Consolas" w:cs="Consolas"/>
-          <w:color w:val="000000"/>
-          <w:sz w:val="19"/>
-          <w:szCs w:val="19"/>
-          <w:lang w:val="en-US"/>
-        </w:rPr>
-        <w:t xml:space="preserve">Private Sub </w:t>
-      </w:r>
-      <w:r>
-        <w:rPr>
-          <w:rFonts w:ascii="Consolas" w:hAnsi="Consolas" w:cs="Consolas"/>
-          <w:color w:val="000000"/>
-          <w:sz w:val="19"/>
-          <w:szCs w:val="19"/>
-        </w:rPr>
-        <w:t>Открыть</w:t>
-      </w:r>
-      <w:r>
-        <w:rPr>
-          <w:rFonts w:ascii="Consolas" w:hAnsi="Consolas" w:cs="Consolas"/>
-          <w:color w:val="000000"/>
-          <w:sz w:val="19"/>
-          <w:szCs w:val="19"/>
-          <w:lang w:val="en-US"/>
-        </w:rPr>
-        <w:t xml:space="preserve">ToolStripMenuItem1_Click (If </w:t>
-      </w:r>
-      <w:proofErr w:type="spellStart"/>
-      <w:r>
-        <w:rPr>
-          <w:rFonts w:ascii="Consolas" w:hAnsi="Consolas" w:cs="Consolas"/>
-          <w:color w:val="000000"/>
-          <w:sz w:val="19"/>
-          <w:szCs w:val="19"/>
-          <w:lang w:val="en-US"/>
-        </w:rPr>
-        <w:t>aComp</w:t>
-      </w:r>
-      <w:proofErr w:type="spellEnd"/>
-      <w:r>
-        <w:rPr>
-          <w:rFonts w:ascii="Consolas" w:hAnsi="Consolas" w:cs="Consolas"/>
-          <w:color w:val="000000"/>
-          <w:sz w:val="19"/>
-          <w:szCs w:val="19"/>
-          <w:lang w:val="en-US"/>
-        </w:rPr>
-        <w:t>(0)=)</w:t>
-      </w:r>
-    </w:p>
-    <w:p>
-      <w:pPr>
-        <w:spacing w:after="0" w:line="240" w:lineRule="auto"/>
-        <w:rPr>
-          <w:rFonts w:ascii="Consolas" w:hAnsi="Consolas" w:cs="Consolas"/>
-          <w:color w:val="000000"/>
-          <w:sz w:val="19"/>
-          <w:szCs w:val="19"/>
-          <w:lang w:val="en-US"/>
-        </w:rPr>
-      </w:pPr>
-      <w:proofErr w:type="spellStart"/>
-      <w:r>
-        <w:rPr>
-          <w:rFonts w:ascii="Consolas" w:hAnsi="Consolas" w:cs="Consolas"/>
-          <w:color w:val="000000"/>
-          <w:sz w:val="19"/>
-          <w:szCs w:val="19"/>
-          <w:lang w:val="en-US"/>
-        </w:rPr>
-        <w:t>IConnectable_</w:t>
-      </w:r>
-      <w:proofErr w:type="gramStart"/>
-      <w:r>
-        <w:rPr>
-          <w:rFonts w:ascii="Consolas" w:hAnsi="Consolas" w:cs="Consolas"/>
-          <w:color w:val="000000"/>
-          <w:sz w:val="19"/>
-          <w:szCs w:val="19"/>
-          <w:lang w:val="en-US"/>
-        </w:rPr>
-        <w:t>Dispose</w:t>
-      </w:r>
-      <w:proofErr w:type="spellEnd"/>
-      <w:r>
-        <w:rPr>
-          <w:rFonts w:ascii="Consolas" w:hAnsi="Consolas" w:cs="Consolas"/>
-          <w:color w:val="000000"/>
-          <w:sz w:val="19"/>
-          <w:szCs w:val="19"/>
-          <w:lang w:val="en-US"/>
-        </w:rPr>
-        <w:t>()</w:t>
-      </w:r>
-      <w:proofErr w:type="gramEnd"/>
-    </w:p>
-    <w:p>
-      <w:pPr>
-        <w:spacing w:after="0" w:line="240" w:lineRule="auto"/>
-        <w:rPr>
-          <w:rFonts w:ascii="Consolas" w:hAnsi="Consolas" w:cs="Consolas"/>
-          <w:color w:val="000000"/>
-          <w:sz w:val="19"/>
-          <w:szCs w:val="19"/>
-          <w:lang w:val="en-US"/>
-        </w:rPr>
-      </w:pPr>
-      <w:r>
-        <w:rPr>
-          <w:rFonts w:ascii="Consolas" w:hAnsi="Consolas" w:cs="Consolas"/>
-          <w:color w:val="000000"/>
-          <w:sz w:val="19"/>
-          <w:szCs w:val="19"/>
-          <w:lang w:val="en-US"/>
-        </w:rPr>
-        <w:t xml:space="preserve">Public Sub </w:t>
-      </w:r>
-      <w:proofErr w:type="gramStart"/>
-      <w:r>
-        <w:rPr>
-          <w:rFonts w:ascii="Consolas" w:hAnsi="Consolas" w:cs="Consolas"/>
-          <w:color w:val="000000"/>
-          <w:sz w:val="19"/>
-          <w:szCs w:val="19"/>
-          <w:lang w:val="en-US"/>
-        </w:rPr>
-        <w:t>Change(</w:t>
-      </w:r>
-      <w:proofErr w:type="gramEnd"/>
-      <w:r>
-        <w:rPr>
-          <w:rFonts w:ascii="Consolas" w:hAnsi="Consolas" w:cs="Consolas"/>
-          <w:color w:val="000000"/>
-          <w:sz w:val="19"/>
-          <w:szCs w:val="19"/>
-          <w:lang w:val="en-US"/>
-        </w:rPr>
-        <w:t xml:space="preserve">from As Integer, condition As Integer) / </w:t>
-      </w:r>
-      <w:r>
-        <w:rPr>
-          <w:rFonts w:ascii="Consolas" w:hAnsi="Consolas" w:cs="Consolas"/>
-          <w:color w:val="000000"/>
-          <w:sz w:val="19"/>
-          <w:szCs w:val="19"/>
-        </w:rPr>
-        <w:t>либо</w:t>
-      </w:r>
-      <w:r>
-        <w:rPr>
-          <w:rFonts w:ascii="Consolas" w:hAnsi="Consolas" w:cs="Consolas"/>
-          <w:color w:val="000000"/>
-          <w:sz w:val="19"/>
-          <w:szCs w:val="19"/>
-          <w:lang w:val="en-US"/>
-        </w:rPr>
-        <w:t xml:space="preserve"> </w:t>
-      </w:r>
-      <w:r>
-        <w:rPr>
-          <w:rFonts w:ascii="Consolas" w:hAnsi="Consolas" w:cs="Consolas"/>
-          <w:color w:val="000000"/>
-          <w:sz w:val="19"/>
-          <w:szCs w:val="19"/>
-        </w:rPr>
-        <w:t>обработка</w:t>
-      </w:r>
-      <w:r>
-        <w:rPr>
-          <w:rFonts w:ascii="Consolas" w:hAnsi="Consolas" w:cs="Consolas"/>
-          <w:color w:val="000000"/>
-          <w:sz w:val="19"/>
-          <w:szCs w:val="19"/>
-          <w:lang w:val="en-US"/>
-        </w:rPr>
-        <w:t xml:space="preserve"> </w:t>
-      </w:r>
-      <w:r>
-        <w:rPr>
-          <w:rFonts w:ascii="Consolas" w:hAnsi="Consolas" w:cs="Consolas"/>
-          <w:color w:val="000000"/>
-          <w:sz w:val="19"/>
-          <w:szCs w:val="19"/>
-        </w:rPr>
-        <w:t>кликов</w:t>
-      </w:r>
-    </w:p>
-    <w:p>
-      <w:pPr>
-        <w:spacing w:after="0" w:line="240" w:lineRule="auto"/>
-        <w:rPr>
-          <w:rFonts w:ascii="Consolas" w:hAnsi="Consolas" w:cs="Consolas"/>
-          <w:color w:val="000000"/>
-          <w:sz w:val="19"/>
-          <w:szCs w:val="19"/>
-          <w:lang w:val="en-US"/>
-        </w:rPr>
-      </w:pPr>
-      <w:r>
-        <w:rPr>
-          <w:rFonts w:ascii="Consolas" w:hAnsi="Consolas" w:cs="Consolas"/>
-          <w:color w:val="000000"/>
-          <w:sz w:val="19"/>
-          <w:szCs w:val="19"/>
-          <w:lang w:val="en-US"/>
-        </w:rPr>
-        <w:t xml:space="preserve">Public Function </w:t>
-      </w:r>
-      <w:proofErr w:type="spellStart"/>
-      <w:proofErr w:type="gramStart"/>
-      <w:r>
-        <w:rPr>
-          <w:rFonts w:ascii="Consolas" w:hAnsi="Consolas" w:cs="Consolas"/>
-          <w:color w:val="000000"/>
-          <w:sz w:val="19"/>
-          <w:szCs w:val="19"/>
-          <w:lang w:val="en-US"/>
-        </w:rPr>
-        <w:t>CheckSig</w:t>
-      </w:r>
-      <w:proofErr w:type="spellEnd"/>
-      <w:r>
-        <w:rPr>
-          <w:rFonts w:ascii="Consolas" w:hAnsi="Consolas" w:cs="Consolas"/>
-          <w:color w:val="000000"/>
-          <w:sz w:val="19"/>
-          <w:szCs w:val="19"/>
-          <w:lang w:val="en-US"/>
-        </w:rPr>
-        <w:t>(</w:t>
-      </w:r>
-      <w:proofErr w:type="gramEnd"/>
-      <w:r>
-        <w:rPr>
-          <w:rFonts w:ascii="Consolas" w:hAnsi="Consolas" w:cs="Consolas"/>
-          <w:color w:val="000000"/>
-          <w:sz w:val="19"/>
-          <w:szCs w:val="19"/>
-          <w:lang w:val="en-US"/>
-        </w:rPr>
-        <w:t>from As Integer) As Integer</w:t>
-      </w:r>
-    </w:p>
-    <w:p>
-      <w:pPr>
-        <w:spacing w:after="0" w:line="240" w:lineRule="auto"/>
-        <w:rPr>
-          <w:rFonts w:ascii="Consolas" w:hAnsi="Consolas" w:cs="Consolas"/>
-          <w:color w:val="000000"/>
-          <w:sz w:val="19"/>
-          <w:szCs w:val="19"/>
-          <w:lang w:val="en-US"/>
-        </w:rPr>
-      </w:pPr>
-      <w:proofErr w:type="spellStart"/>
-      <w:r>
-        <w:rPr>
-          <w:rFonts w:ascii="Consolas" w:hAnsi="Consolas" w:cs="Consolas"/>
-          <w:color w:val="000000"/>
-          <w:sz w:val="19"/>
-          <w:szCs w:val="19"/>
-          <w:lang w:val="en-US"/>
-        </w:rPr>
-        <w:t>MouseEnter</w:t>
-      </w:r>
-      <w:proofErr w:type="spellEnd"/>
-    </w:p>
-    <w:p>
-      <w:pPr>
-        <w:spacing w:after="0" w:line="240" w:lineRule="auto"/>
-        <w:rPr>
-          <w:rFonts w:ascii="Consolas" w:hAnsi="Consolas" w:cs="Consolas"/>
-          <w:color w:val="000000"/>
-          <w:sz w:val="19"/>
-          <w:szCs w:val="19"/>
-          <w:lang w:val="en-US"/>
-        </w:rPr>
-      </w:pPr>
-      <w:r>
-        <w:rPr>
-          <w:rFonts w:ascii="Consolas" w:hAnsi="Consolas" w:cs="Consolas"/>
-          <w:color w:val="000000"/>
-          <w:sz w:val="19"/>
-          <w:szCs w:val="19"/>
-          <w:lang w:val="en-US"/>
-        </w:rPr>
-        <w:t xml:space="preserve">Private Sub </w:t>
-      </w:r>
-      <w:proofErr w:type="spellStart"/>
-      <w:r>
-        <w:rPr>
-          <w:rFonts w:ascii="Consolas" w:hAnsi="Consolas" w:cs="Consolas"/>
-          <w:color w:val="000000"/>
-          <w:sz w:val="19"/>
-          <w:szCs w:val="19"/>
-        </w:rPr>
-        <w:t>ЗадатьНапряжение</w:t>
-      </w:r>
-      <w:r>
-        <w:rPr>
-          <w:rFonts w:ascii="Consolas" w:hAnsi="Consolas" w:cs="Consolas"/>
-          <w:color w:val="000000"/>
-          <w:sz w:val="19"/>
-          <w:szCs w:val="19"/>
-          <w:lang w:val="en-US"/>
-        </w:rPr>
-        <w:t>ToolStripMenuItem_Click</w:t>
-      </w:r>
-      <w:proofErr w:type="spellEnd"/>
-    </w:p>
-    <w:p>
-      <w:pPr>
-        <w:spacing w:after="0" w:line="240" w:lineRule="auto"/>
-        <w:rPr>
-          <w:rFonts w:ascii="Consolas" w:hAnsi="Consolas" w:cs="Consolas"/>
-          <w:color w:val="000000"/>
-          <w:sz w:val="19"/>
-          <w:szCs w:val="19"/>
-          <w:lang w:val="en-US"/>
-        </w:rPr>
-      </w:pPr>
-      <w:r>
-        <w:rPr>
-          <w:rFonts w:ascii="Consolas" w:hAnsi="Consolas" w:cs="Consolas"/>
-          <w:color w:val="000000"/>
-          <w:sz w:val="19"/>
-          <w:szCs w:val="19"/>
-          <w:lang w:val="en-US"/>
-        </w:rPr>
-        <w:t xml:space="preserve">Public Sub </w:t>
-      </w:r>
-      <w:proofErr w:type="spellStart"/>
-      <w:r>
-        <w:rPr>
-          <w:rFonts w:ascii="Consolas" w:hAnsi="Consolas" w:cs="Consolas"/>
-          <w:color w:val="000000"/>
-          <w:sz w:val="19"/>
-          <w:szCs w:val="19"/>
-          <w:lang w:val="en-US"/>
-        </w:rPr>
-        <w:t>SetValue</w:t>
-      </w:r>
-      <w:proofErr w:type="spellEnd"/>
-    </w:p>
-    <w:p>
-      <w:pPr>
-        <w:spacing w:after="0" w:line="240" w:lineRule="auto"/>
-        <w:rPr>
-          <w:rFonts w:ascii="Consolas" w:hAnsi="Consolas" w:cs="Consolas"/>
-          <w:color w:val="000000"/>
-          <w:sz w:val="19"/>
-          <w:szCs w:val="19"/>
-          <w:lang w:val="en-US"/>
-        </w:rPr>
-      </w:pPr>
-      <w:r>
-        <w:rPr>
-          <w:rFonts w:ascii="Consolas" w:hAnsi="Consolas" w:cs="Consolas"/>
-          <w:color w:val="000000"/>
-          <w:sz w:val="19"/>
-          <w:szCs w:val="19"/>
-          <w:lang w:val="en-US"/>
-        </w:rPr>
-        <w:t xml:space="preserve">Private Sub </w:t>
-      </w:r>
-      <w:proofErr w:type="spellStart"/>
-      <w:r>
-        <w:rPr>
-          <w:rFonts w:ascii="Consolas" w:hAnsi="Consolas" w:cs="Consolas"/>
-          <w:color w:val="000000"/>
-          <w:sz w:val="19"/>
-          <w:szCs w:val="19"/>
-          <w:lang w:val="en-US"/>
-        </w:rPr>
-        <w:t>EResist_MouseClick</w:t>
-      </w:r>
-      <w:proofErr w:type="spellEnd"/>
-    </w:p>
-    <w:p>
-      <w:pPr>
-        <w:spacing w:after="0" w:line="240" w:lineRule="auto"/>
-        <w:rPr>
-          <w:rFonts w:ascii="Consolas" w:hAnsi="Consolas" w:cs="Consolas"/>
-          <w:color w:val="000000"/>
-          <w:sz w:val="19"/>
-          <w:szCs w:val="19"/>
-          <w:lang w:val="en-US"/>
-        </w:rPr>
-      </w:pPr>
-      <w:r>
-        <w:rPr>
-          <w:rFonts w:ascii="Consolas" w:hAnsi="Consolas" w:cs="Consolas"/>
-          <w:color w:val="000000"/>
-          <w:sz w:val="19"/>
-          <w:szCs w:val="19"/>
-          <w:lang w:val="en-US"/>
-        </w:rPr>
-        <w:t xml:space="preserve">Public Function </w:t>
-      </w:r>
-      <w:proofErr w:type="spellStart"/>
-      <w:r>
-        <w:rPr>
-          <w:rFonts w:ascii="Consolas" w:hAnsi="Consolas" w:cs="Consolas"/>
-          <w:color w:val="000000"/>
-          <w:sz w:val="19"/>
-          <w:szCs w:val="19"/>
-          <w:lang w:val="en-US"/>
-        </w:rPr>
-        <w:t>CheckUI</w:t>
-      </w:r>
-      <w:proofErr w:type="spellEnd"/>
-    </w:p>
-    <w:p>
-      <w:pPr>
-        <w:spacing w:after="0" w:line="240" w:lineRule="auto"/>
-        <w:rPr>
-          <w:rFonts w:ascii="Consolas" w:hAnsi="Consolas" w:cs="Consolas"/>
-          <w:color w:val="000000"/>
-          <w:sz w:val="19"/>
-          <w:szCs w:val="19"/>
-          <w:lang w:val="en-US"/>
-        </w:rPr>
-      </w:pPr>
-      <w:r>
-        <w:rPr>
-          <w:rFonts w:ascii="Consolas" w:hAnsi="Consolas" w:cs="Consolas"/>
-          <w:color w:val="000000"/>
-          <w:sz w:val="19"/>
-          <w:szCs w:val="19"/>
-          <w:lang w:val="en-US"/>
-        </w:rPr>
-        <w:t xml:space="preserve">Private Sub </w:t>
-      </w:r>
-      <w:proofErr w:type="spellStart"/>
-      <w:r>
-        <w:rPr>
-          <w:rFonts w:ascii="Consolas" w:hAnsi="Consolas" w:cs="Consolas"/>
-          <w:color w:val="000000"/>
-          <w:sz w:val="19"/>
-          <w:szCs w:val="19"/>
-          <w:lang w:val="en-US"/>
-        </w:rPr>
-        <w:t>EGND_MouseDown</w:t>
-      </w:r>
-      <w:proofErr w:type="spellEnd"/>
-    </w:p>
-    <w:p>
-      <w:pPr>
-        <w:spacing w:after="0" w:line="240" w:lineRule="auto"/>
-        <w:rPr>
-          <w:rFonts w:ascii="Consolas" w:hAnsi="Consolas" w:cs="Consolas"/>
-          <w:color w:val="000000"/>
-          <w:sz w:val="19"/>
-          <w:szCs w:val="19"/>
-          <w:lang w:val="en-US"/>
-        </w:rPr>
-      </w:pPr>
-      <w:r>
-        <w:rPr>
-          <w:rFonts w:ascii="Consolas" w:hAnsi="Consolas" w:cs="Consolas"/>
-          <w:color w:val="000000"/>
-          <w:sz w:val="19"/>
-          <w:szCs w:val="19"/>
-          <w:lang w:val="en-US"/>
-        </w:rPr>
-        <w:t xml:space="preserve">Private Function </w:t>
-      </w:r>
-      <w:proofErr w:type="spellStart"/>
-      <w:r>
-        <w:rPr>
-          <w:rFonts w:ascii="Consolas" w:hAnsi="Consolas" w:cs="Consolas"/>
-          <w:color w:val="000000"/>
-          <w:sz w:val="19"/>
-          <w:szCs w:val="19"/>
-          <w:lang w:val="en-US"/>
-        </w:rPr>
-        <w:t>IMovable_Move</w:t>
-      </w:r>
-      <w:proofErr w:type="spellEnd"/>
-    </w:p>
-    <w:p>
-      <w:pPr>
-        <w:spacing w:after="0" w:line="240" w:lineRule="auto"/>
-        <w:rPr>
-          <w:rFonts w:ascii="Consolas" w:hAnsi="Consolas" w:cs="Consolas"/>
-          <w:color w:val="000000"/>
-          <w:sz w:val="19"/>
-          <w:szCs w:val="19"/>
-        </w:rPr>
-      </w:pPr>
-      <w:proofErr w:type="spellStart"/>
-      <w:r>
-        <w:rPr>
-          <w:rFonts w:ascii="Consolas" w:hAnsi="Consolas" w:cs="Consolas"/>
-          <w:color w:val="000000"/>
-          <w:sz w:val="19"/>
-          <w:szCs w:val="19"/>
-        </w:rPr>
-        <w:t>Public</w:t>
-      </w:r>
-      <w:proofErr w:type="spellEnd"/>
-      <w:r>
-        <w:rPr>
-          <w:rFonts w:ascii="Consolas" w:hAnsi="Consolas" w:cs="Consolas"/>
-          <w:color w:val="000000"/>
-          <w:sz w:val="19"/>
-          <w:szCs w:val="19"/>
-        </w:rPr>
-        <w:t xml:space="preserve"> </w:t>
-      </w:r>
-      <w:proofErr w:type="spellStart"/>
-      <w:r>
-        <w:rPr>
-          <w:rFonts w:ascii="Consolas" w:hAnsi="Consolas" w:cs="Consolas"/>
-          <w:color w:val="000000"/>
-          <w:sz w:val="19"/>
-          <w:szCs w:val="19"/>
-        </w:rPr>
-        <w:t>Sub</w:t>
-      </w:r>
-      <w:proofErr w:type="spellEnd"/>
-      <w:r>
-        <w:rPr>
-          <w:rFonts w:ascii="Consolas" w:hAnsi="Consolas" w:cs="Consolas"/>
-          <w:color w:val="000000"/>
-          <w:sz w:val="19"/>
-          <w:szCs w:val="19"/>
-        </w:rPr>
-        <w:t xml:space="preserve"> </w:t>
-      </w:r>
-      <w:proofErr w:type="spellStart"/>
-      <w:proofErr w:type="gramStart"/>
-      <w:r>
-        <w:rPr>
-          <w:rFonts w:ascii="Consolas" w:hAnsi="Consolas" w:cs="Consolas"/>
-          <w:color w:val="000000"/>
-          <w:sz w:val="19"/>
-          <w:szCs w:val="19"/>
-        </w:rPr>
-        <w:t>MoveOK</w:t>
-      </w:r>
-      <w:proofErr w:type="spellEnd"/>
-      <w:r>
-        <w:rPr>
-          <w:rFonts w:ascii="Consolas" w:hAnsi="Consolas" w:cs="Consolas"/>
-          <w:color w:val="000000"/>
-          <w:sz w:val="19"/>
-          <w:szCs w:val="19"/>
-        </w:rPr>
-        <w:t>(</w:t>
-      </w:r>
-      <w:proofErr w:type="gramEnd"/>
-      <w:r>
-        <w:rPr>
-          <w:rFonts w:ascii="Consolas" w:hAnsi="Consolas" w:cs="Consolas"/>
-          <w:color w:val="000000"/>
-          <w:sz w:val="19"/>
-          <w:szCs w:val="19"/>
-        </w:rPr>
-        <w:t>)</w:t>
-      </w:r>
     </w:p>
     <w:sectPr>
       <w:pgSz w:w="11906" w:h="16838"/>

</xml_diff>